<commit_message>
Atualizei resumo módulo 3
</commit_message>
<xml_diff>
--- a/módulo 3 - HTML5 e CSS3/Resumo módulo 3.docx
+++ b/módulo 3 - HTML5 e CSS3/Resumo módulo 3.docx
@@ -14,7 +14,23 @@
           <w:b/>
           <w:bCs/>
         </w:rPr>
-        <w:t>Aula 1 – O que é Git e GitHub? – Capítulo 18</w:t>
+        <w:t xml:space="preserve">Aula 1 – O que é </w:t>
+      </w:r>
+      <w:proofErr w:type="spellStart"/>
+      <w:r>
+        <w:rPr>
+          <w:b/>
+          <w:bCs/>
+        </w:rPr>
+        <w:t>Git</w:t>
+      </w:r>
+      <w:proofErr w:type="spellEnd"/>
+      <w:r>
+        <w:rPr>
+          <w:b/>
+          <w:bCs/>
+        </w:rPr>
+        <w:t xml:space="preserve"> e GitHub? – Capítulo 18</w:t>
       </w:r>
     </w:p>
     <w:p>
@@ -29,12 +45,21 @@
           <w:bCs/>
         </w:rPr>
       </w:pPr>
-      <w:r>
-        <w:rPr>
-          <w:b/>
-          <w:bCs/>
-        </w:rPr>
-        <w:t>Git:</w:t>
+      <w:proofErr w:type="spellStart"/>
+      <w:r>
+        <w:rPr>
+          <w:b/>
+          <w:bCs/>
+        </w:rPr>
+        <w:t>Git</w:t>
+      </w:r>
+      <w:proofErr w:type="spellEnd"/>
+      <w:r>
+        <w:rPr>
+          <w:b/>
+          <w:bCs/>
+        </w:rPr>
+        <w:t>:</w:t>
       </w:r>
       <w:r>
         <w:t xml:space="preserve"> Serve para realizar a ação acima, funcionando como um </w:t>
@@ -123,7 +148,15 @@
     </w:p>
     <w:p>
       <w:r>
-        <w:t>Sempre salve seus códigos no github (nuvem)</w:t>
+        <w:t xml:space="preserve">Sempre salve seus códigos no </w:t>
+      </w:r>
+      <w:proofErr w:type="spellStart"/>
+      <w:r>
+        <w:t>github</w:t>
+      </w:r>
+      <w:proofErr w:type="spellEnd"/>
+      <w:r>
+        <w:t xml:space="preserve"> (nuvem)</w:t>
       </w:r>
       <w:r>
         <w:t>.</w:t>
@@ -244,10 +277,95 @@
     </w:p>
     <w:p>
       <w:r>
-        <w:t>a</w:t>
+        <w:t xml:space="preserve">Faça a atualização, coloque um </w:t>
+      </w:r>
+      <w:proofErr w:type="spellStart"/>
+      <w:r>
+        <w:t>summary</w:t>
+      </w:r>
+      <w:proofErr w:type="spellEnd"/>
+      <w:r>
+        <w:t xml:space="preserve"> (escreva </w:t>
+      </w:r>
+      <w:proofErr w:type="spellStart"/>
+      <w:r>
+        <w:t>oq</w:t>
+      </w:r>
+      <w:proofErr w:type="spellEnd"/>
+      <w:r>
+        <w:t xml:space="preserve"> você mudou), depois dê </w:t>
+      </w:r>
+      <w:proofErr w:type="spellStart"/>
+      <w:r>
+        <w:rPr>
+          <w:b/>
+          <w:bCs/>
+        </w:rPr>
+        <w:t>commit</w:t>
+      </w:r>
+      <w:proofErr w:type="spellEnd"/>
+      <w:r>
+        <w:rPr>
+          <w:b/>
+          <w:bCs/>
+        </w:rPr>
+        <w:t xml:space="preserve"> </w:t>
+      </w:r>
+      <w:proofErr w:type="spellStart"/>
+      <w:r>
+        <w:rPr>
+          <w:b/>
+          <w:bCs/>
+        </w:rPr>
+        <w:t>to</w:t>
+      </w:r>
+      <w:proofErr w:type="spellEnd"/>
+      <w:r>
+        <w:rPr>
+          <w:b/>
+          <w:bCs/>
+        </w:rPr>
+        <w:t xml:space="preserve"> </w:t>
+      </w:r>
+      <w:proofErr w:type="spellStart"/>
+      <w:r>
+        <w:rPr>
+          <w:b/>
+          <w:bCs/>
+        </w:rPr>
+        <w:t>main</w:t>
+      </w:r>
+      <w:proofErr w:type="spellEnd"/>
+      <w:r>
+        <w:rPr>
+          <w:b/>
+          <w:bCs/>
+        </w:rPr>
+        <w:t>.</w:t>
+      </w:r>
+      <w:r>
+        <w:rPr>
+          <w:b/>
+          <w:bCs/>
+        </w:rPr>
+        <w:t xml:space="preserve"> </w:t>
       </w:r>
       <w:bookmarkStart w:id="0" w:name="_GoBack"/>
+      <w:r>
+        <w:t>(isso atualiza seu repositório local)</w:t>
+      </w:r>
       <w:bookmarkEnd w:id="0"/>
+    </w:p>
+    <w:p>
+      <w:r>
+        <w:t xml:space="preserve">Para atualizar o repositório da nuvem </w:t>
+      </w:r>
+      <w:r>
+        <w:sym w:font="Wingdings" w:char="F0E0"/>
+      </w:r>
+      <w:r>
+        <w:t xml:space="preserve"> </w:t>
+      </w:r>
     </w:p>
     <w:p/>
     <w:sectPr>

</xml_diff>